<commit_message>
actualizado filetree en SCM.docx
</commit_message>
<xml_diff>
--- a/Proyecto/SCM.docx
+++ b/Proyecto/SCM.docx
@@ -463,39 +463,54 @@
       <w:pPr>
         <w:jc w:val="center"/>
       </w:pPr>
+      <w:bookmarkStart w:id="2" w:name="_GoBack"/>
+      <w:bookmarkEnd w:id="2"/>
       <w:r>
         <w:rPr>
           <w:noProof/>
         </w:rPr>
         <w:drawing>
-          <wp:inline distT="114300" distB="114300" distL="114300" distR="114300">
-            <wp:extent cx="2697943" cy="7552374"/>
-            <wp:effectExtent l="0" t="0" r="0" b="0"/>
-            <wp:docPr id="2" name="image1.jpg"/>
-            <wp:cNvGraphicFramePr/>
+          <wp:inline distT="0" distB="0" distL="0" distR="0">
+            <wp:extent cx="1762125" cy="2514600"/>
+            <wp:effectExtent l="0" t="0" r="9525" b="0"/>
+            <wp:docPr id="1" name="Imagen 1"/>
+            <wp:cNvGraphicFramePr>
+              <a:graphicFrameLocks xmlns:a="http://schemas.openxmlformats.org/drawingml/2006/main" noChangeAspect="1"/>
+            </wp:cNvGraphicFramePr>
             <a:graphic xmlns:a="http://schemas.openxmlformats.org/drawingml/2006/main">
               <a:graphicData uri="http://schemas.openxmlformats.org/drawingml/2006/picture">
                 <pic:pic xmlns:pic="http://schemas.openxmlformats.org/drawingml/2006/picture">
                   <pic:nvPicPr>
-                    <pic:cNvPr id="0" name="image1.jpg"/>
-                    <pic:cNvPicPr preferRelativeResize="0"/>
+                    <pic:cNvPr id="0" name="Picture 1"/>
+                    <pic:cNvPicPr>
+                      <a:picLocks noChangeAspect="1" noChangeArrowheads="1"/>
+                    </pic:cNvPicPr>
                   </pic:nvPicPr>
                   <pic:blipFill>
-                    <a:blip r:embed="rId8"/>
+                    <a:blip r:embed="rId8">
+                      <a:extLst>
+                        <a:ext uri="{28A0092B-C50C-407E-A947-70E740481C1C}">
+                          <a14:useLocalDpi xmlns:a14="http://schemas.microsoft.com/office/drawing/2010/main" val="0"/>
+                        </a:ext>
+                      </a:extLst>
+                    </a:blip>
                     <a:srcRect/>
                     <a:stretch>
                       <a:fillRect/>
                     </a:stretch>
                   </pic:blipFill>
-                  <pic:spPr>
+                  <pic:spPr bwMode="auto">
                     <a:xfrm>
                       <a:off x="0" y="0"/>
-                      <a:ext cx="2697943" cy="7552374"/>
+                      <a:ext cx="1762125" cy="2514600"/>
                     </a:xfrm>
                     <a:prstGeom prst="rect">
                       <a:avLst/>
                     </a:prstGeom>
-                    <a:ln/>
+                    <a:noFill/>
+                    <a:ln>
+                      <a:noFill/>
+                    </a:ln>
                   </pic:spPr>
                 </pic:pic>
               </a:graphicData>
@@ -508,12 +523,11 @@
       <w:pPr>
         <w:pStyle w:val="Ttulo1"/>
       </w:pPr>
-      <w:bookmarkStart w:id="2" w:name="_Toc7555901"/>
+      <w:bookmarkStart w:id="3" w:name="_Toc7555901"/>
       <w:r>
-        <w:lastRenderedPageBreak/>
         <w:t>Ítems de Configuración</w:t>
       </w:r>
-      <w:bookmarkEnd w:id="2"/>
+      <w:bookmarkEnd w:id="3"/>
     </w:p>
     <w:tbl>
       <w:tblPr>
@@ -1820,10 +1834,7 @@
             </w:r>
             <w:proofErr w:type="spellEnd"/>
             <w:r>
-              <w:t xml:space="preserve"> - </w:t>
-            </w:r>
-            <w:r>
-              <w:t xml:space="preserve">Backlog - </w:t>
+              <w:t xml:space="preserve"> - Backlog - </w:t>
             </w:r>
             <w:r>
               <w:t>[NroSprint].docx</w:t>
@@ -1957,10 +1968,7 @@
             </w:r>
             <w:proofErr w:type="spellEnd"/>
             <w:r>
-              <w:t xml:space="preserve"> - </w:t>
-            </w:r>
-            <w:r>
-              <w:t xml:space="preserve">Gantt - </w:t>
+              <w:t xml:space="preserve"> - Gantt - </w:t>
             </w:r>
             <w:r>
               <w:t>[NroSprint].pn</w:t>
@@ -2204,6 +2212,7 @@
             </w:r>
             <w:proofErr w:type="spellStart"/>
             <w:r>
+              <w:lastRenderedPageBreak/>
               <w:t>burndown</w:t>
             </w:r>
             <w:proofErr w:type="spellEnd"/>
@@ -2227,6 +2236,7 @@
             </w:pPr>
             <w:proofErr w:type="spellStart"/>
             <w:r>
+              <w:lastRenderedPageBreak/>
               <w:t>DEat</w:t>
             </w:r>
             <w:proofErr w:type="spellEnd"/>
@@ -2395,8 +2405,6 @@
               </w:rPr>
               <w:t xml:space="preserve"> - </w:t>
             </w:r>
-            <w:bookmarkStart w:id="3" w:name="_GoBack"/>
-            <w:bookmarkEnd w:id="3"/>
             <w:r>
               <w:rPr>
                 <w:lang w:val="en-US"/>
@@ -3124,10 +3132,7 @@
             </w:r>
             <w:proofErr w:type="spellEnd"/>
             <w:r>
-              <w:t xml:space="preserve"> - </w:t>
-            </w:r>
-            <w:r>
-              <w:t>SCM</w:t>
+              <w:t xml:space="preserve"> - SCM</w:t>
             </w:r>
             <w:r>
               <w:t>.docx</w:t>
@@ -5776,7 +5781,7 @@
 </file>
 
 <file path=customXml/itemProps1.xml><?xml version="1.0" encoding="utf-8"?>
-<ds:datastoreItem xmlns:ds="http://schemas.openxmlformats.org/officeDocument/2006/customXml" ds:itemID="{C4BCB54D-9370-47B3-9ED5-3F2570956D64}">
+<ds:datastoreItem xmlns:ds="http://schemas.openxmlformats.org/officeDocument/2006/customXml" ds:itemID="{09CE4F41-8C45-49EB-8114-D31447EEE4AF}">
   <ds:schemaRefs>
     <ds:schemaRef ds:uri="http://schemas.openxmlformats.org/officeDocument/2006/bibliography"/>
   </ds:schemaRefs>

</xml_diff>